<commit_message>
++ Hice la 2.
</commit_message>
<xml_diff>
--- a/TP 4 para lunes 24.docx
+++ b/TP 4 para lunes 24.docx
@@ -3,86 +3,141 @@
 <w:document xmlns:wpc="http://schemas.microsoft.com/office/word/2010/wordprocessingCanvas" xmlns:mc="http://schemas.openxmlformats.org/markup-compatibility/2006" xmlns:o="urn:schemas-microsoft-com:office:office" xmlns:r="http://schemas.openxmlformats.org/officeDocument/2006/relationships" xmlns:m="http://schemas.openxmlformats.org/officeDocument/2006/math" xmlns:v="urn:schemas-microsoft-com:vml" xmlns:wp14="http://schemas.microsoft.com/office/word/2010/wordprocessingDrawing" xmlns:wp="http://schemas.openxmlformats.org/drawingml/2006/wordprocessingDrawing" xmlns:w10="urn:schemas-microsoft-com:office:word" xmlns:w="http://schemas.openxmlformats.org/wordprocessingml/2006/main" xmlns:w14="http://schemas.microsoft.com/office/word/2010/wordml" xmlns:w15="http://schemas.microsoft.com/office/word/2012/wordml" xmlns:wpg="http://schemas.microsoft.com/office/word/2010/wordprocessingGroup" xmlns:wpi="http://schemas.microsoft.com/office/word/2010/wordprocessingInk" xmlns:wne="http://schemas.microsoft.com/office/word/2006/wordml" xmlns:wps="http://schemas.microsoft.com/office/word/2010/wordprocessingShape" mc:Ignorable="w14 w15 wp14">
   <w:body>
     <w:p>
-      <w:r>
-        <w:t xml:space="preserve">TP 4 para lunes 24/10 </w:t>
-      </w:r>
+      <w:pPr>
+        <w:jc w:val="center"/>
+        <w:rPr>
+          <w:b/>
+          <w:sz w:val="36"/>
+          <w:szCs w:val="36"/>
+          <w:u w:val="single"/>
+        </w:rPr>
+      </w:pPr>
+      <w:r>
+        <w:rPr>
+          <w:b/>
+          <w:sz w:val="36"/>
+          <w:szCs w:val="36"/>
+          <w:u w:val="single"/>
+        </w:rPr>
+        <w:t xml:space="preserve">Trabajo Práctico </w:t>
+      </w:r>
+      <w:r>
+        <w:rPr>
+          <w:b/>
+          <w:sz w:val="36"/>
+          <w:szCs w:val="36"/>
+          <w:u w:val="single"/>
+        </w:rPr>
+        <w:t xml:space="preserve">4 </w:t>
+      </w:r>
+    </w:p>
+    <w:p>
+      <w:pPr>
+        <w:jc w:val="center"/>
+        <w:rPr>
+          <w:b/>
+          <w:sz w:val="36"/>
+          <w:szCs w:val="36"/>
+          <w:u w:val="single"/>
+        </w:rPr>
+      </w:pPr>
+      <w:r>
+        <w:rPr>
+          <w:b/>
+          <w:sz w:val="36"/>
+          <w:szCs w:val="36"/>
+          <w:u w:val="single"/>
+        </w:rPr>
+        <w:t>Práctica Profesional 1</w:t>
+      </w:r>
+    </w:p>
+    <w:p/>
+    <w:p>
+      <w:pPr>
+        <w:rPr>
+          <w:b/>
+        </w:rPr>
+      </w:pPr>
+      <w:r>
+        <w:rPr>
+          <w:b/>
+        </w:rPr>
+        <w:t xml:space="preserve">Integrantes: </w:t>
+      </w:r>
+    </w:p>
+    <w:p>
+      <w:pPr>
+        <w:pStyle w:val="Prrafodelista"/>
+        <w:numPr>
+          <w:ilvl w:val="0"/>
+          <w:numId w:val="1"/>
+        </w:numPr>
+        <w:rPr>
+          <w:b/>
+        </w:rPr>
+      </w:pPr>
       <w:proofErr w:type="spellStart"/>
       <w:r>
-        <w:t>unity</w:t>
+        <w:rPr>
+          <w:b/>
+        </w:rPr>
+        <w:t>Delger</w:t>
       </w:r>
       <w:proofErr w:type="spellEnd"/>
       <w:r>
-        <w:t xml:space="preserve"> </w:t>
+        <w:rPr>
+          <w:b/>
+        </w:rPr>
+        <w:t xml:space="preserve"> Agustín</w:t>
+      </w:r>
+    </w:p>
+    <w:p>
+      <w:pPr>
+        <w:pStyle w:val="Prrafodelista"/>
+        <w:numPr>
+          <w:ilvl w:val="0"/>
+          <w:numId w:val="1"/>
+        </w:numPr>
+        <w:rPr>
+          <w:b/>
+        </w:rPr>
+      </w:pPr>
+      <w:r>
+        <w:rPr>
+          <w:b/>
+        </w:rPr>
+        <w:t xml:space="preserve">Saavedra </w:t>
       </w:r>
       <w:proofErr w:type="spellStart"/>
       <w:r>
-        <w:t>ui</w:t>
+        <w:rPr>
+          <w:b/>
+        </w:rPr>
+        <w:t>Andres</w:t>
       </w:r>
       <w:proofErr w:type="spellEnd"/>
     </w:p>
     <w:p>
-      <w:r>
-        <w:t>1)</w:t>
-      </w:r>
-      <w:r>
-        <w:t xml:space="preserve"> </w:t>
-      </w:r>
-      <w:r>
-        <w:t>¿</w:t>
-      </w:r>
-      <w:r>
-        <w:t>Qué</w:t>
-      </w:r>
-      <w:r>
-        <w:t xml:space="preserve"> es un </w:t>
-      </w:r>
-      <w:proofErr w:type="spellStart"/>
-      <w:r>
-        <w:rPr>
-          <w:b/>
-          <w:i/>
-        </w:rPr>
-        <w:t>canvas</w:t>
-      </w:r>
-      <w:proofErr w:type="spellEnd"/>
-      <w:r>
-        <w:t>? Describa que hace cada uno</w:t>
-      </w:r>
-      <w:r>
-        <w:t xml:space="preserve"> de sus 3 </w:t>
-      </w:r>
-      <w:proofErr w:type="spellStart"/>
-      <w:r>
-        <w:rPr>
-          <w:i/>
-        </w:rPr>
-        <w:t>render</w:t>
-      </w:r>
-      <w:proofErr w:type="spellEnd"/>
-      <w:r>
-        <w:rPr>
-          <w:i/>
-        </w:rPr>
-        <w:t xml:space="preserve"> </w:t>
-      </w:r>
-      <w:proofErr w:type="spellStart"/>
-      <w:r>
-        <w:rPr>
-          <w:i/>
-        </w:rPr>
-        <w:t>modes</w:t>
-      </w:r>
-      <w:proofErr w:type="spellEnd"/>
-      <w:r>
-        <w:t>.</w:t>
-      </w:r>
+      <w:pPr>
+        <w:pStyle w:val="Prrafodelista"/>
+        <w:rPr>
+          <w:b/>
+        </w:rPr>
+      </w:pPr>
     </w:p>
     <w:p>
-      <w:r>
-        <w:t>2)</w:t>
-      </w:r>
-      <w:r>
-        <w:t xml:space="preserve"> ¿Qué</w:t>
+      <w:pPr>
+        <w:pStyle w:val="Prrafodelista"/>
+        <w:numPr>
+          <w:ilvl w:val="0"/>
+          <w:numId w:val="4"/>
+        </w:numPr>
+      </w:pPr>
+      <w:r>
+        <w:t>¿</w:t>
+      </w:r>
+      <w:r>
+        <w:t>Qué</w:t>
       </w:r>
       <w:r>
         <w:t xml:space="preserve"> es un </w:t>
@@ -93,10 +148,66 @@
           <w:b/>
           <w:i/>
         </w:rPr>
-        <w:t>ui</w:t>
+        <w:t>canvas</w:t>
       </w:r>
       <w:proofErr w:type="spellEnd"/>
       <w:r>
+        <w:t>? Describa qué</w:t>
+      </w:r>
+      <w:r>
+        <w:t xml:space="preserve"> hace cada uno</w:t>
+      </w:r>
+      <w:r>
+        <w:t xml:space="preserve"> de sus 3 </w:t>
+      </w:r>
+      <w:proofErr w:type="spellStart"/>
+      <w:r>
+        <w:rPr>
+          <w:i/>
+        </w:rPr>
+        <w:t>render</w:t>
+      </w:r>
+      <w:proofErr w:type="spellEnd"/>
+      <w:r>
+        <w:rPr>
+          <w:i/>
+        </w:rPr>
+        <w:t xml:space="preserve"> </w:t>
+      </w:r>
+      <w:proofErr w:type="spellStart"/>
+      <w:r>
+        <w:rPr>
+          <w:i/>
+        </w:rPr>
+        <w:t>modes</w:t>
+      </w:r>
+      <w:proofErr w:type="spellEnd"/>
+      <w:r>
+        <w:t>.</w:t>
+      </w:r>
+    </w:p>
+    <w:p>
+      <w:pPr>
+        <w:pStyle w:val="Prrafodelista"/>
+        <w:numPr>
+          <w:ilvl w:val="0"/>
+          <w:numId w:val="4"/>
+        </w:numPr>
+      </w:pPr>
+      <w:r>
+        <w:t>¿Qué</w:t>
+      </w:r>
+      <w:r>
+        <w:t xml:space="preserve"> es un </w:t>
+      </w:r>
+      <w:r>
+        <w:rPr>
+          <w:b/>
+          <w:i/>
+        </w:rPr>
+        <w:t>UI</w:t>
+      </w:r>
+      <w:r>
         <w:rPr>
           <w:b/>
           <w:i/>
@@ -105,66 +216,213 @@
       </w:r>
       <w:r>
         <w:t>?</w:t>
+      </w:r>
+    </w:p>
+    <w:p>
+      <w:pPr>
+        <w:pStyle w:val="Prrafodelista"/>
+      </w:pPr>
+    </w:p>
+    <w:p>
+      <w:pPr>
+        <w:pStyle w:val="Prrafodelista"/>
+      </w:pPr>
+      <w:r>
+        <w:t xml:space="preserve">Un </w:t>
+      </w:r>
+      <w:r>
+        <w:rPr>
+          <w:b/>
+          <w:i/>
+        </w:rPr>
+        <w:t>UI panel</w:t>
+      </w:r>
+      <w:r>
+        <w:t xml:space="preserve"> es un </w:t>
+      </w:r>
+      <w:proofErr w:type="spellStart"/>
+      <w:r>
+        <w:t>objecto</w:t>
+      </w:r>
+      <w:proofErr w:type="spellEnd"/>
+      <w:r>
+        <w:t xml:space="preserve"> que, como el nombre lo indica, funciona como panel para el usuario. Este panel generalmente va a contener todos los </w:t>
+      </w:r>
+      <w:r>
+        <w:rPr>
+          <w:b/>
+          <w:i/>
+        </w:rPr>
+        <w:t xml:space="preserve">UI </w:t>
+      </w:r>
+      <w:proofErr w:type="spellStart"/>
+      <w:r>
+        <w:rPr>
+          <w:b/>
+          <w:i/>
+        </w:rPr>
+        <w:t>elements</w:t>
+      </w:r>
+      <w:proofErr w:type="spellEnd"/>
+      <w:r>
+        <w:t xml:space="preserve"> que sean requeridos para realizar una mejor interfaz para el usuario. Ejemplos de </w:t>
+      </w:r>
+      <w:r>
+        <w:rPr>
+          <w:b/>
+          <w:i/>
+        </w:rPr>
+        <w:t xml:space="preserve">UI </w:t>
+      </w:r>
+      <w:proofErr w:type="spellStart"/>
+      <w:r>
+        <w:rPr>
+          <w:b/>
+          <w:i/>
+        </w:rPr>
+        <w:t>element</w:t>
+      </w:r>
+      <w:r>
+        <w:rPr>
+          <w:b/>
+          <w:i/>
+        </w:rPr>
+        <w:t>s</w:t>
+      </w:r>
+      <w:proofErr w:type="spellEnd"/>
+      <w:r>
+        <w:t xml:space="preserve"> son: botones, </w:t>
+      </w:r>
+      <w:proofErr w:type="spellStart"/>
+      <w:r>
+        <w:rPr>
+          <w:i/>
+        </w:rPr>
+        <w:t>scroll</w:t>
+      </w:r>
+      <w:proofErr w:type="spellEnd"/>
+      <w:r>
+        <w:rPr>
+          <w:i/>
+        </w:rPr>
+        <w:t xml:space="preserve"> </w:t>
+      </w:r>
+      <w:proofErr w:type="spellStart"/>
+      <w:r>
+        <w:rPr>
+          <w:i/>
+        </w:rPr>
+        <w:t>bars</w:t>
+      </w:r>
+      <w:proofErr w:type="spellEnd"/>
+      <w:r>
+        <w:t>, imágenes, texto. Es importante aclarar que si bien todos estos elementos suelen estar dentro del panel, podrían no estarlo.</w:t>
+      </w:r>
+    </w:p>
+    <w:p>
+      <w:pPr>
+        <w:pStyle w:val="Prrafodelista"/>
+      </w:pPr>
+    </w:p>
+    <w:p>
+      <w:pPr>
+        <w:pStyle w:val="Prrafodelista"/>
+      </w:pPr>
+      <w:r>
+        <w:t xml:space="preserve">Un </w:t>
+      </w:r>
+      <w:r>
+        <w:rPr>
+          <w:b/>
+          <w:i/>
+        </w:rPr>
+        <w:t>UI panel</w:t>
+      </w:r>
+      <w:r>
+        <w:t xml:space="preserve"> es</w:t>
+      </w:r>
+      <w:r>
+        <w:t xml:space="preserve"> una excelente herramienta para realizar interfaces para el usuario con gran facilidad, ya que, al contener todos los elementos dentro de ésta, se los puede desplazar, agrandar, achicar, activar, desactivar y demás acciones, a todos al mismo tiempo.</w:t>
       </w:r>
       <w:bookmarkStart w:id="0" w:name="_GoBack"/>
       <w:bookmarkEnd w:id="0"/>
     </w:p>
     <w:p>
-      <w:r>
-        <w:t>3)</w:t>
-      </w:r>
-      <w:r>
-        <w:t xml:space="preserve"> ¿Qué</w:t>
-      </w:r>
-      <w:r>
-        <w:t xml:space="preserve"> es un </w:t>
-      </w:r>
-      <w:proofErr w:type="spellStart"/>
-      <w:r>
-        <w:rPr>
-          <w:b/>
-          <w:i/>
-        </w:rPr>
-        <w:t>rect</w:t>
-      </w:r>
-      <w:proofErr w:type="spellEnd"/>
-      <w:r>
-        <w:rPr>
-          <w:b/>
-          <w:i/>
-        </w:rPr>
-        <w:t xml:space="preserve"> </w:t>
-      </w:r>
-      <w:proofErr w:type="spellStart"/>
-      <w:r>
-        <w:rPr>
-          <w:b/>
-          <w:i/>
-        </w:rPr>
-        <w:t>transform</w:t>
-      </w:r>
-      <w:proofErr w:type="spellEnd"/>
-      <w:r>
-        <w:t>?</w:t>
-      </w:r>
+      <w:pPr>
+        <w:pStyle w:val="Prrafodelista"/>
+      </w:pPr>
     </w:p>
     <w:p>
-      <w:r>
-        <w:t>4)</w:t>
-      </w:r>
-      <w:r>
-        <w:t xml:space="preserve"> ¿Có</w:t>
-      </w:r>
-      <w:r>
-        <w:t>mo muestra texto en este sistema?</w:t>
+      <w:pPr>
+        <w:pStyle w:val="Prrafodelista"/>
+        <w:numPr>
+          <w:ilvl w:val="0"/>
+          <w:numId w:val="4"/>
+        </w:numPr>
+        <w:rPr>
+          <w:u w:val="single"/>
+        </w:rPr>
+      </w:pPr>
+      <w:r>
+        <w:t>¿Qué</w:t>
+      </w:r>
+      <w:r>
+        <w:t xml:space="preserve"> es un </w:t>
+      </w:r>
+      <w:proofErr w:type="spellStart"/>
+      <w:r>
+        <w:rPr>
+          <w:b/>
+          <w:i/>
+        </w:rPr>
+        <w:t>rect</w:t>
+      </w:r>
+      <w:proofErr w:type="spellEnd"/>
+      <w:r>
+        <w:rPr>
+          <w:b/>
+          <w:i/>
+        </w:rPr>
+        <w:t xml:space="preserve"> </w:t>
+      </w:r>
+      <w:proofErr w:type="spellStart"/>
+      <w:r>
+        <w:rPr>
+          <w:b/>
+          <w:i/>
+        </w:rPr>
+        <w:t>transform</w:t>
+      </w:r>
+      <w:proofErr w:type="spellEnd"/>
+      <w:r>
+        <w:t>?</w:t>
       </w:r>
     </w:p>
     <w:p>
-      <w:r>
-        <w:t>5)</w:t>
-      </w:r>
-      <w:r>
-        <w:t xml:space="preserve"> I</w:t>
+      <w:pPr>
+        <w:pStyle w:val="Prrafodelista"/>
+        <w:numPr>
+          <w:ilvl w:val="0"/>
+          <w:numId w:val="4"/>
+        </w:numPr>
+      </w:pPr>
+      <w:r>
+        <w:t>¿Có</w:t>
+      </w:r>
+      <w:r>
+        <w:t>mo muestra texto en este sistema?</w:t>
+      </w:r>
+    </w:p>
+    <w:p>
+      <w:pPr>
+        <w:pStyle w:val="Prrafodelista"/>
+        <w:numPr>
+          <w:ilvl w:val="0"/>
+          <w:numId w:val="4"/>
+        </w:numPr>
+      </w:pPr>
+      <w:r>
+        <w:t>I</w:t>
       </w:r>
       <w:r>
         <w:t>mplementar un botón que a medida que es presionado, aumente un contador que se muestre a su lado.</w:t>
@@ -178,6 +436,400 @@
     </w:sectPr>
   </w:body>
 </w:document>
+</file>
+
+<file path=word/numbering.xml><?xml version="1.0" encoding="utf-8"?>
+<w:numbering xmlns:wpc="http://schemas.microsoft.com/office/word/2010/wordprocessingCanvas" xmlns:mc="http://schemas.openxmlformats.org/markup-compatibility/2006" xmlns:o="urn:schemas-microsoft-com:office:office" xmlns:r="http://schemas.openxmlformats.org/officeDocument/2006/relationships" xmlns:m="http://schemas.openxmlformats.org/officeDocument/2006/math" xmlns:v="urn:schemas-microsoft-com:vml" xmlns:wp14="http://schemas.microsoft.com/office/word/2010/wordprocessingDrawing" xmlns:wp="http://schemas.openxmlformats.org/drawingml/2006/wordprocessingDrawing" xmlns:w10="urn:schemas-microsoft-com:office:word" xmlns:w="http://schemas.openxmlformats.org/wordprocessingml/2006/main" xmlns:w14="http://schemas.microsoft.com/office/word/2010/wordml" xmlns:w15="http://schemas.microsoft.com/office/word/2012/wordml" xmlns:wpg="http://schemas.microsoft.com/office/word/2010/wordprocessingGroup" xmlns:wpi="http://schemas.microsoft.com/office/word/2010/wordprocessingInk" xmlns:wne="http://schemas.microsoft.com/office/word/2006/wordml" xmlns:wps="http://schemas.microsoft.com/office/word/2010/wordprocessingShape" mc:Ignorable="w14 w15 wp14">
+  <w:abstractNum w:abstractNumId="0" w15:restartNumberingAfterBreak="0">
+    <w:nsid w:val="1814736E"/>
+    <w:multiLevelType w:val="hybridMultilevel"/>
+    <w:tmpl w:val="3E64FED6"/>
+    <w:lvl w:ilvl="0" w:tplc="2C0A000F">
+      <w:start w:val="1"/>
+      <w:numFmt w:val="decimal"/>
+      <w:lvlText w:val="%1."/>
+      <w:lvlJc w:val="left"/>
+      <w:pPr>
+        <w:ind w:left="720" w:hanging="360"/>
+      </w:pPr>
+      <w:rPr>
+        <w:rFonts w:hint="default"/>
+      </w:rPr>
+    </w:lvl>
+    <w:lvl w:ilvl="1" w:tplc="2C0A0019" w:tentative="1">
+      <w:start w:val="1"/>
+      <w:numFmt w:val="lowerLetter"/>
+      <w:lvlText w:val="%2."/>
+      <w:lvlJc w:val="left"/>
+      <w:pPr>
+        <w:ind w:left="1440" w:hanging="360"/>
+      </w:pPr>
+    </w:lvl>
+    <w:lvl w:ilvl="2" w:tplc="2C0A001B" w:tentative="1">
+      <w:start w:val="1"/>
+      <w:numFmt w:val="lowerRoman"/>
+      <w:lvlText w:val="%3."/>
+      <w:lvlJc w:val="right"/>
+      <w:pPr>
+        <w:ind w:left="2160" w:hanging="180"/>
+      </w:pPr>
+    </w:lvl>
+    <w:lvl w:ilvl="3" w:tplc="2C0A000F" w:tentative="1">
+      <w:start w:val="1"/>
+      <w:numFmt w:val="decimal"/>
+      <w:lvlText w:val="%4."/>
+      <w:lvlJc w:val="left"/>
+      <w:pPr>
+        <w:ind w:left="2880" w:hanging="360"/>
+      </w:pPr>
+    </w:lvl>
+    <w:lvl w:ilvl="4" w:tplc="2C0A0019" w:tentative="1">
+      <w:start w:val="1"/>
+      <w:numFmt w:val="lowerLetter"/>
+      <w:lvlText w:val="%5."/>
+      <w:lvlJc w:val="left"/>
+      <w:pPr>
+        <w:ind w:left="3600" w:hanging="360"/>
+      </w:pPr>
+    </w:lvl>
+    <w:lvl w:ilvl="5" w:tplc="2C0A001B" w:tentative="1">
+      <w:start w:val="1"/>
+      <w:numFmt w:val="lowerRoman"/>
+      <w:lvlText w:val="%6."/>
+      <w:lvlJc w:val="right"/>
+      <w:pPr>
+        <w:ind w:left="4320" w:hanging="180"/>
+      </w:pPr>
+    </w:lvl>
+    <w:lvl w:ilvl="6" w:tplc="2C0A000F" w:tentative="1">
+      <w:start w:val="1"/>
+      <w:numFmt w:val="decimal"/>
+      <w:lvlText w:val="%7."/>
+      <w:lvlJc w:val="left"/>
+      <w:pPr>
+        <w:ind w:left="5040" w:hanging="360"/>
+      </w:pPr>
+    </w:lvl>
+    <w:lvl w:ilvl="7" w:tplc="2C0A0019" w:tentative="1">
+      <w:start w:val="1"/>
+      <w:numFmt w:val="lowerLetter"/>
+      <w:lvlText w:val="%8."/>
+      <w:lvlJc w:val="left"/>
+      <w:pPr>
+        <w:ind w:left="5760" w:hanging="360"/>
+      </w:pPr>
+    </w:lvl>
+    <w:lvl w:ilvl="8" w:tplc="2C0A001B" w:tentative="1">
+      <w:start w:val="1"/>
+      <w:numFmt w:val="lowerRoman"/>
+      <w:lvlText w:val="%9."/>
+      <w:lvlJc w:val="right"/>
+      <w:pPr>
+        <w:ind w:left="6480" w:hanging="180"/>
+      </w:pPr>
+    </w:lvl>
+  </w:abstractNum>
+  <w:abstractNum w:abstractNumId="1" w15:restartNumberingAfterBreak="0">
+    <w:nsid w:val="31BC2E33"/>
+    <w:multiLevelType w:val="hybridMultilevel"/>
+    <w:tmpl w:val="3CBA1C6C"/>
+    <w:lvl w:ilvl="0" w:tplc="2C0A000F">
+      <w:start w:val="1"/>
+      <w:numFmt w:val="decimal"/>
+      <w:lvlText w:val="%1."/>
+      <w:lvlJc w:val="left"/>
+      <w:pPr>
+        <w:ind w:left="720" w:hanging="360"/>
+      </w:pPr>
+    </w:lvl>
+    <w:lvl w:ilvl="1" w:tplc="2C0A0019" w:tentative="1">
+      <w:start w:val="1"/>
+      <w:numFmt w:val="lowerLetter"/>
+      <w:lvlText w:val="%2."/>
+      <w:lvlJc w:val="left"/>
+      <w:pPr>
+        <w:ind w:left="1440" w:hanging="360"/>
+      </w:pPr>
+    </w:lvl>
+    <w:lvl w:ilvl="2" w:tplc="2C0A001B" w:tentative="1">
+      <w:start w:val="1"/>
+      <w:numFmt w:val="lowerRoman"/>
+      <w:lvlText w:val="%3."/>
+      <w:lvlJc w:val="right"/>
+      <w:pPr>
+        <w:ind w:left="2160" w:hanging="180"/>
+      </w:pPr>
+    </w:lvl>
+    <w:lvl w:ilvl="3" w:tplc="2C0A000F" w:tentative="1">
+      <w:start w:val="1"/>
+      <w:numFmt w:val="decimal"/>
+      <w:lvlText w:val="%4."/>
+      <w:lvlJc w:val="left"/>
+      <w:pPr>
+        <w:ind w:left="2880" w:hanging="360"/>
+      </w:pPr>
+    </w:lvl>
+    <w:lvl w:ilvl="4" w:tplc="2C0A0019" w:tentative="1">
+      <w:start w:val="1"/>
+      <w:numFmt w:val="lowerLetter"/>
+      <w:lvlText w:val="%5."/>
+      <w:lvlJc w:val="left"/>
+      <w:pPr>
+        <w:ind w:left="3600" w:hanging="360"/>
+      </w:pPr>
+    </w:lvl>
+    <w:lvl w:ilvl="5" w:tplc="2C0A001B" w:tentative="1">
+      <w:start w:val="1"/>
+      <w:numFmt w:val="lowerRoman"/>
+      <w:lvlText w:val="%6."/>
+      <w:lvlJc w:val="right"/>
+      <w:pPr>
+        <w:ind w:left="4320" w:hanging="180"/>
+      </w:pPr>
+    </w:lvl>
+    <w:lvl w:ilvl="6" w:tplc="2C0A000F" w:tentative="1">
+      <w:start w:val="1"/>
+      <w:numFmt w:val="decimal"/>
+      <w:lvlText w:val="%7."/>
+      <w:lvlJc w:val="left"/>
+      <w:pPr>
+        <w:ind w:left="5040" w:hanging="360"/>
+      </w:pPr>
+    </w:lvl>
+    <w:lvl w:ilvl="7" w:tplc="2C0A0019" w:tentative="1">
+      <w:start w:val="1"/>
+      <w:numFmt w:val="lowerLetter"/>
+      <w:lvlText w:val="%8."/>
+      <w:lvlJc w:val="left"/>
+      <w:pPr>
+        <w:ind w:left="5760" w:hanging="360"/>
+      </w:pPr>
+    </w:lvl>
+    <w:lvl w:ilvl="8" w:tplc="2C0A001B" w:tentative="1">
+      <w:start w:val="1"/>
+      <w:numFmt w:val="lowerRoman"/>
+      <w:lvlText w:val="%9."/>
+      <w:lvlJc w:val="right"/>
+      <w:pPr>
+        <w:ind w:left="6480" w:hanging="180"/>
+      </w:pPr>
+    </w:lvl>
+  </w:abstractNum>
+  <w:abstractNum w:abstractNumId="2" w15:restartNumberingAfterBreak="0">
+    <w:nsid w:val="66826378"/>
+    <w:multiLevelType w:val="hybridMultilevel"/>
+    <w:tmpl w:val="75AA9C88"/>
+    <w:lvl w:ilvl="0" w:tplc="0C0A0001">
+      <w:start w:val="1"/>
+      <w:numFmt w:val="bullet"/>
+      <w:lvlText w:val=""/>
+      <w:lvlJc w:val="left"/>
+      <w:pPr>
+        <w:ind w:left="720" w:hanging="360"/>
+      </w:pPr>
+      <w:rPr>
+        <w:rFonts w:ascii="Symbol" w:hAnsi="Symbol" w:hint="default"/>
+      </w:rPr>
+    </w:lvl>
+    <w:lvl w:ilvl="1" w:tplc="0C0A0003" w:tentative="1">
+      <w:start w:val="1"/>
+      <w:numFmt w:val="bullet"/>
+      <w:lvlText w:val="o"/>
+      <w:lvlJc w:val="left"/>
+      <w:pPr>
+        <w:ind w:left="1440" w:hanging="360"/>
+      </w:pPr>
+      <w:rPr>
+        <w:rFonts w:ascii="Courier New" w:hAnsi="Courier New" w:cs="Courier New" w:hint="default"/>
+      </w:rPr>
+    </w:lvl>
+    <w:lvl w:ilvl="2" w:tplc="0C0A0005" w:tentative="1">
+      <w:start w:val="1"/>
+      <w:numFmt w:val="bullet"/>
+      <w:lvlText w:val=""/>
+      <w:lvlJc w:val="left"/>
+      <w:pPr>
+        <w:ind w:left="2160" w:hanging="360"/>
+      </w:pPr>
+      <w:rPr>
+        <w:rFonts w:ascii="Wingdings" w:hAnsi="Wingdings" w:hint="default"/>
+      </w:rPr>
+    </w:lvl>
+    <w:lvl w:ilvl="3" w:tplc="0C0A0001" w:tentative="1">
+      <w:start w:val="1"/>
+      <w:numFmt w:val="bullet"/>
+      <w:lvlText w:val=""/>
+      <w:lvlJc w:val="left"/>
+      <w:pPr>
+        <w:ind w:left="2880" w:hanging="360"/>
+      </w:pPr>
+      <w:rPr>
+        <w:rFonts w:ascii="Symbol" w:hAnsi="Symbol" w:hint="default"/>
+      </w:rPr>
+    </w:lvl>
+    <w:lvl w:ilvl="4" w:tplc="0C0A0003" w:tentative="1">
+      <w:start w:val="1"/>
+      <w:numFmt w:val="bullet"/>
+      <w:lvlText w:val="o"/>
+      <w:lvlJc w:val="left"/>
+      <w:pPr>
+        <w:ind w:left="3600" w:hanging="360"/>
+      </w:pPr>
+      <w:rPr>
+        <w:rFonts w:ascii="Courier New" w:hAnsi="Courier New" w:cs="Courier New" w:hint="default"/>
+      </w:rPr>
+    </w:lvl>
+    <w:lvl w:ilvl="5" w:tplc="0C0A0005" w:tentative="1">
+      <w:start w:val="1"/>
+      <w:numFmt w:val="bullet"/>
+      <w:lvlText w:val=""/>
+      <w:lvlJc w:val="left"/>
+      <w:pPr>
+        <w:ind w:left="4320" w:hanging="360"/>
+      </w:pPr>
+      <w:rPr>
+        <w:rFonts w:ascii="Wingdings" w:hAnsi="Wingdings" w:hint="default"/>
+      </w:rPr>
+    </w:lvl>
+    <w:lvl w:ilvl="6" w:tplc="0C0A0001" w:tentative="1">
+      <w:start w:val="1"/>
+      <w:numFmt w:val="bullet"/>
+      <w:lvlText w:val=""/>
+      <w:lvlJc w:val="left"/>
+      <w:pPr>
+        <w:ind w:left="5040" w:hanging="360"/>
+      </w:pPr>
+      <w:rPr>
+        <w:rFonts w:ascii="Symbol" w:hAnsi="Symbol" w:hint="default"/>
+      </w:rPr>
+    </w:lvl>
+    <w:lvl w:ilvl="7" w:tplc="0C0A0003" w:tentative="1">
+      <w:start w:val="1"/>
+      <w:numFmt w:val="bullet"/>
+      <w:lvlText w:val="o"/>
+      <w:lvlJc w:val="left"/>
+      <w:pPr>
+        <w:ind w:left="5760" w:hanging="360"/>
+      </w:pPr>
+      <w:rPr>
+        <w:rFonts w:ascii="Courier New" w:hAnsi="Courier New" w:cs="Courier New" w:hint="default"/>
+      </w:rPr>
+    </w:lvl>
+    <w:lvl w:ilvl="8" w:tplc="0C0A0005" w:tentative="1">
+      <w:start w:val="1"/>
+      <w:numFmt w:val="bullet"/>
+      <w:lvlText w:val=""/>
+      <w:lvlJc w:val="left"/>
+      <w:pPr>
+        <w:ind w:left="6480" w:hanging="360"/>
+      </w:pPr>
+      <w:rPr>
+        <w:rFonts w:ascii="Wingdings" w:hAnsi="Wingdings" w:hint="default"/>
+      </w:rPr>
+    </w:lvl>
+  </w:abstractNum>
+  <w:abstractNum w:abstractNumId="3" w15:restartNumberingAfterBreak="0">
+    <w:nsid w:val="6C1D526D"/>
+    <w:multiLevelType w:val="hybridMultilevel"/>
+    <w:tmpl w:val="6CEAE4D4"/>
+    <w:lvl w:ilvl="0" w:tplc="2C0A0011">
+      <w:start w:val="1"/>
+      <w:numFmt w:val="decimal"/>
+      <w:lvlText w:val="%1)"/>
+      <w:lvlJc w:val="left"/>
+      <w:pPr>
+        <w:ind w:left="720" w:hanging="360"/>
+      </w:pPr>
+      <w:rPr>
+        <w:rFonts w:hint="default"/>
+      </w:rPr>
+    </w:lvl>
+    <w:lvl w:ilvl="1" w:tplc="2C0A0019" w:tentative="1">
+      <w:start w:val="1"/>
+      <w:numFmt w:val="lowerLetter"/>
+      <w:lvlText w:val="%2."/>
+      <w:lvlJc w:val="left"/>
+      <w:pPr>
+        <w:ind w:left="1440" w:hanging="360"/>
+      </w:pPr>
+    </w:lvl>
+    <w:lvl w:ilvl="2" w:tplc="2C0A001B" w:tentative="1">
+      <w:start w:val="1"/>
+      <w:numFmt w:val="lowerRoman"/>
+      <w:lvlText w:val="%3."/>
+      <w:lvlJc w:val="right"/>
+      <w:pPr>
+        <w:ind w:left="2160" w:hanging="180"/>
+      </w:pPr>
+    </w:lvl>
+    <w:lvl w:ilvl="3" w:tplc="2C0A000F" w:tentative="1">
+      <w:start w:val="1"/>
+      <w:numFmt w:val="decimal"/>
+      <w:lvlText w:val="%4."/>
+      <w:lvlJc w:val="left"/>
+      <w:pPr>
+        <w:ind w:left="2880" w:hanging="360"/>
+      </w:pPr>
+    </w:lvl>
+    <w:lvl w:ilvl="4" w:tplc="2C0A0019" w:tentative="1">
+      <w:start w:val="1"/>
+      <w:numFmt w:val="lowerLetter"/>
+      <w:lvlText w:val="%5."/>
+      <w:lvlJc w:val="left"/>
+      <w:pPr>
+        <w:ind w:left="3600" w:hanging="360"/>
+      </w:pPr>
+    </w:lvl>
+    <w:lvl w:ilvl="5" w:tplc="2C0A001B" w:tentative="1">
+      <w:start w:val="1"/>
+      <w:numFmt w:val="lowerRoman"/>
+      <w:lvlText w:val="%6."/>
+      <w:lvlJc w:val="right"/>
+      <w:pPr>
+        <w:ind w:left="4320" w:hanging="180"/>
+      </w:pPr>
+    </w:lvl>
+    <w:lvl w:ilvl="6" w:tplc="2C0A000F" w:tentative="1">
+      <w:start w:val="1"/>
+      <w:numFmt w:val="decimal"/>
+      <w:lvlText w:val="%7."/>
+      <w:lvlJc w:val="left"/>
+      <w:pPr>
+        <w:ind w:left="5040" w:hanging="360"/>
+      </w:pPr>
+    </w:lvl>
+    <w:lvl w:ilvl="7" w:tplc="2C0A0019" w:tentative="1">
+      <w:start w:val="1"/>
+      <w:numFmt w:val="lowerLetter"/>
+      <w:lvlText w:val="%8."/>
+      <w:lvlJc w:val="left"/>
+      <w:pPr>
+        <w:ind w:left="5760" w:hanging="360"/>
+      </w:pPr>
+    </w:lvl>
+    <w:lvl w:ilvl="8" w:tplc="2C0A001B" w:tentative="1">
+      <w:start w:val="1"/>
+      <w:numFmt w:val="lowerRoman"/>
+      <w:lvlText w:val="%9."/>
+      <w:lvlJc w:val="right"/>
+      <w:pPr>
+        <w:ind w:left="6480" w:hanging="180"/>
+      </w:pPr>
+    </w:lvl>
+  </w:abstractNum>
+  <w:num w:numId="1">
+    <w:abstractNumId w:val="2"/>
+  </w:num>
+  <w:num w:numId="2">
+    <w:abstractNumId w:val="1"/>
+  </w:num>
+  <w:num w:numId="3">
+    <w:abstractNumId w:val="3"/>
+  </w:num>
+  <w:num w:numId="4">
+    <w:abstractNumId w:val="0"/>
+  </w:num>
+</w:numbering>
 </file>
 
 <file path=word/styles.xml><?xml version="1.0" encoding="utf-8"?>
@@ -601,6 +1253,17 @@
     <w:semiHidden/>
     <w:unhideWhenUsed/>
   </w:style>
+  <w:style w:type="paragraph" w:styleId="Prrafodelista">
+    <w:name w:val="List Paragraph"/>
+    <w:basedOn w:val="Normal"/>
+    <w:uiPriority w:val="34"/>
+    <w:qFormat/>
+    <w:rsid w:val="00A94D2E"/>
+    <w:pPr>
+      <w:ind w:left="720"/>
+      <w:contextualSpacing/>
+    </w:pPr>
+  </w:style>
 </w:styles>
 </file>
 

</xml_diff>